<commit_message>
update Bao Cao lan 2
</commit_message>
<xml_diff>
--- a/documents/BAO CAO DATN.docx
+++ b/documents/BAO CAO DATN.docx
@@ -747,7 +747,1446 @@
       <w:pPr>
         <w:pStyle w:val="ListParagraph"/>
         <w:ind w:left="1080"/>
-      </w:pPr>
+        <w:rPr>
+          <w:rFonts w:ascii="Segoe UI" w:hAnsi="Segoe UI" w:cs="Segoe UI"/>
+          <w:color w:val="D1D5DB"/>
+          <w:shd w:val="clear" w:color="auto" w:fill="444654"/>
+        </w:rPr>
+      </w:pPr>
+      <w:r>
+        <w:rPr>
+          <w:rFonts w:ascii="Segoe UI" w:hAnsi="Segoe UI" w:cs="Segoe UI"/>
+          <w:color w:val="D1D5DB"/>
+          <w:shd w:val="clear" w:color="auto" w:fill="444654"/>
+        </w:rPr>
+        <w:t>Để xây dựng mô hình LLM với ngôn ngữ đích là Tiếng Việt và dữ liệu huấn luyện lấy từ các nguồn khác nhau, ta có thể sử dụng thư viện PyTorch và mô hình Transformer đã được cung cấp sẵn trong thư viện này. Bên dưới là một ví dụ về cách xây dựng mô hình LLM với ngôn ngữ đích là Tiếng Việt và dữ liệu huấn luyện lấy từ Wikipedia bằng code:</w:t>
+      </w:r>
+    </w:p>
+    <w:p>
+      <w:pPr>
+        <w:pStyle w:val="ListParagraph"/>
+        <w:ind w:left="1080"/>
+        <w:rPr>
+          <w:rFonts w:ascii="Segoe UI" w:hAnsi="Segoe UI" w:cs="Segoe UI"/>
+          <w:color w:val="D1D5DB"/>
+          <w:shd w:val="clear" w:color="auto" w:fill="444654"/>
+        </w:rPr>
+      </w:pPr>
+    </w:p>
+    <w:p>
+      <w:pPr>
+        <w:pStyle w:val="ListParagraph"/>
+        <w:ind w:left="1080"/>
+      </w:pPr>
+      <w:r>
+        <w:t>import torch</w:t>
+      </w:r>
+    </w:p>
+    <w:p>
+      <w:pPr>
+        <w:pStyle w:val="ListParagraph"/>
+        <w:ind w:left="1080"/>
+      </w:pPr>
+      <w:r>
+        <w:t>from torch.utils.data import Dataset, DataLoader</w:t>
+      </w:r>
+    </w:p>
+    <w:p>
+      <w:pPr>
+        <w:pStyle w:val="ListParagraph"/>
+        <w:ind w:left="1080"/>
+      </w:pPr>
+      <w:r>
+        <w:t>from transformers import AutoTokenizer, AutoModelForCausalLM</w:t>
+      </w:r>
+    </w:p>
+    <w:p>
+      <w:pPr>
+        <w:pStyle w:val="ListParagraph"/>
+        <w:ind w:left="1080"/>
+      </w:pPr>
+    </w:p>
+    <w:p>
+      <w:pPr>
+        <w:pStyle w:val="ListParagraph"/>
+        <w:ind w:left="1080"/>
+      </w:pPr>
+      <w:r>
+        <w:t># Tải pre-trained model</w:t>
+      </w:r>
+    </w:p>
+    <w:p>
+      <w:pPr>
+        <w:pStyle w:val="ListParagraph"/>
+        <w:ind w:left="1080"/>
+      </w:pPr>
+      <w:r>
+        <w:t>tokenizer = AutoTokenizer.from_pretrained("vinai/phobert-base")</w:t>
+      </w:r>
+    </w:p>
+    <w:p>
+      <w:pPr>
+        <w:pStyle w:val="ListParagraph"/>
+        <w:ind w:left="1080"/>
+      </w:pPr>
+      <w:r>
+        <w:t>model = AutoModelForCausalLM.from_pretrained("vinai/phobert-base")</w:t>
+      </w:r>
+    </w:p>
+    <w:p>
+      <w:pPr>
+        <w:pStyle w:val="ListParagraph"/>
+        <w:ind w:left="1080"/>
+      </w:pPr>
+    </w:p>
+    <w:p>
+      <w:pPr>
+        <w:pStyle w:val="ListParagraph"/>
+        <w:ind w:left="1080"/>
+      </w:pPr>
+      <w:r>
+        <w:t># Load dữ liệu</w:t>
+      </w:r>
+    </w:p>
+    <w:p>
+      <w:pPr>
+        <w:pStyle w:val="ListParagraph"/>
+        <w:ind w:left="1080"/>
+      </w:pPr>
+      <w:r>
+        <w:t>class MyDataset(Dataset):</w:t>
+      </w:r>
+    </w:p>
+    <w:p>
+      <w:pPr>
+        <w:pStyle w:val="ListParagraph"/>
+        <w:ind w:left="1080"/>
+      </w:pPr>
+      <w:r>
+        <w:t xml:space="preserve">    def __init__(self, file_path):</w:t>
+      </w:r>
+    </w:p>
+    <w:p>
+      <w:pPr>
+        <w:pStyle w:val="ListParagraph"/>
+        <w:ind w:left="1080"/>
+      </w:pPr>
+      <w:r>
+        <w:t xml:space="preserve">        self.data = []</w:t>
+      </w:r>
+    </w:p>
+    <w:p>
+      <w:pPr>
+        <w:pStyle w:val="ListParagraph"/>
+        <w:ind w:left="1080"/>
+      </w:pPr>
+      <w:r>
+        <w:t xml:space="preserve">        with open(file_path, "r", encoding="utf-8") as f:</w:t>
+      </w:r>
+    </w:p>
+    <w:p>
+      <w:pPr>
+        <w:pStyle w:val="ListParagraph"/>
+        <w:ind w:left="1080"/>
+      </w:pPr>
+      <w:r>
+        <w:t xml:space="preserve">            for line in f:</w:t>
+      </w:r>
+    </w:p>
+    <w:p>
+      <w:pPr>
+        <w:pStyle w:val="ListParagraph"/>
+        <w:ind w:left="1080"/>
+      </w:pPr>
+      <w:r>
+        <w:t xml:space="preserve">                self.data.append(line.strip())</w:t>
+      </w:r>
+    </w:p>
+    <w:p>
+      <w:pPr>
+        <w:pStyle w:val="ListParagraph"/>
+        <w:ind w:left="1080"/>
+      </w:pPr>
+    </w:p>
+    <w:p>
+      <w:pPr>
+        <w:pStyle w:val="ListParagraph"/>
+        <w:ind w:left="1080"/>
+      </w:pPr>
+      <w:r>
+        <w:t xml:space="preserve">    def __len__(self):</w:t>
+      </w:r>
+    </w:p>
+    <w:p>
+      <w:pPr>
+        <w:pStyle w:val="ListParagraph"/>
+        <w:ind w:left="1080"/>
+      </w:pPr>
+      <w:r>
+        <w:t xml:space="preserve">        return len(self.data)</w:t>
+      </w:r>
+    </w:p>
+    <w:p>
+      <w:pPr>
+        <w:pStyle w:val="ListParagraph"/>
+        <w:ind w:left="1080"/>
+      </w:pPr>
+    </w:p>
+    <w:p>
+      <w:pPr>
+        <w:pStyle w:val="ListParagraph"/>
+        <w:ind w:left="1080"/>
+      </w:pPr>
+      <w:r>
+        <w:t xml:space="preserve">    def __getitem__(self, index):</w:t>
+      </w:r>
+    </w:p>
+    <w:p>
+      <w:pPr>
+        <w:pStyle w:val="ListParagraph"/>
+        <w:ind w:left="1080"/>
+      </w:pPr>
+      <w:r>
+        <w:t xml:space="preserve">        return torch.tensor(tokenizer.encode(self.data[index], add_special_tokens=True))</w:t>
+      </w:r>
+    </w:p>
+    <w:p>
+      <w:pPr>
+        <w:pStyle w:val="ListParagraph"/>
+        <w:ind w:left="1080"/>
+      </w:pPr>
+    </w:p>
+    <w:p>
+      <w:pPr>
+        <w:pStyle w:val="ListParagraph"/>
+        <w:ind w:left="1080"/>
+      </w:pPr>
+      <w:r>
+        <w:t>train_dataset = MyDataset("vi.wikipedia.txt")</w:t>
+      </w:r>
+    </w:p>
+    <w:p>
+      <w:pPr>
+        <w:pStyle w:val="ListParagraph"/>
+        <w:ind w:left="1080"/>
+      </w:pPr>
+      <w:r>
+        <w:t>train_dataloader = DataLoader(train_dataset, batch_size=2, shuffle=True)</w:t>
+      </w:r>
+    </w:p>
+    <w:p>
+      <w:pPr>
+        <w:pStyle w:val="ListParagraph"/>
+        <w:ind w:left="1080"/>
+      </w:pPr>
+    </w:p>
+    <w:p>
+      <w:pPr>
+        <w:pStyle w:val="ListParagraph"/>
+        <w:ind w:left="1080"/>
+      </w:pPr>
+      <w:r>
+        <w:t># Huấn luyện mô hình</w:t>
+      </w:r>
+    </w:p>
+    <w:p>
+      <w:pPr>
+        <w:pStyle w:val="ListParagraph"/>
+        <w:ind w:left="1080"/>
+      </w:pPr>
+      <w:r>
+        <w:t>optimizer = torch.optim.Adam(model.parameters(), lr=1e-5)</w:t>
+      </w:r>
+    </w:p>
+    <w:p>
+      <w:pPr>
+        <w:pStyle w:val="ListParagraph"/>
+        <w:ind w:left="1080"/>
+      </w:pPr>
+      <w:r>
+        <w:t>for epoch in range(3):</w:t>
+      </w:r>
+    </w:p>
+    <w:p>
+      <w:pPr>
+        <w:pStyle w:val="ListParagraph"/>
+        <w:ind w:left="1080"/>
+      </w:pPr>
+      <w:r>
+        <w:t xml:space="preserve">    for batch in train_dataloader:</w:t>
+      </w:r>
+    </w:p>
+    <w:p>
+      <w:pPr>
+        <w:pStyle w:val="ListParagraph"/>
+        <w:ind w:left="1080"/>
+      </w:pPr>
+      <w:r>
+        <w:t xml:space="preserve">        optimizer.zero_grad()</w:t>
+      </w:r>
+    </w:p>
+    <w:p>
+      <w:pPr>
+        <w:pStyle w:val="ListParagraph"/>
+        <w:ind w:left="1080"/>
+      </w:pPr>
+      <w:r>
+        <w:t xml:space="preserve">        input_ids = batch.to(model.device)</w:t>
+      </w:r>
+    </w:p>
+    <w:p>
+      <w:pPr>
+        <w:pStyle w:val="ListParagraph"/>
+        <w:ind w:left="1080"/>
+      </w:pPr>
+      <w:r>
+        <w:t xml:space="preserve">        outputs = model(input_ids=input_ids, labels=input_ids)</w:t>
+      </w:r>
+    </w:p>
+    <w:p>
+      <w:pPr>
+        <w:pStyle w:val="ListParagraph"/>
+        <w:ind w:left="1080"/>
+      </w:pPr>
+      <w:r>
+        <w:t xml:space="preserve">        loss = outputs.loss</w:t>
+      </w:r>
+    </w:p>
+    <w:p>
+      <w:pPr>
+        <w:pStyle w:val="ListParagraph"/>
+        <w:ind w:left="1080"/>
+      </w:pPr>
+      <w:r>
+        <w:t xml:space="preserve">        loss.backward()</w:t>
+      </w:r>
+    </w:p>
+    <w:p>
+      <w:pPr>
+        <w:pStyle w:val="ListParagraph"/>
+        <w:ind w:left="1080"/>
+      </w:pPr>
+      <w:r>
+        <w:t xml:space="preserve">        optimizer.step()</w:t>
+      </w:r>
+    </w:p>
+    <w:p>
+      <w:pPr>
+        <w:pStyle w:val="ListParagraph"/>
+        <w:ind w:left="1080"/>
+      </w:pPr>
+    </w:p>
+    <w:p>
+      <w:pPr>
+        <w:pStyle w:val="ListParagraph"/>
+        <w:ind w:left="1080"/>
+      </w:pPr>
+      <w:r>
+        <w:t># Lưu mô hình</w:t>
+      </w:r>
+    </w:p>
+    <w:p>
+      <w:pPr>
+        <w:pStyle w:val="ListParagraph"/>
+        <w:ind w:left="1080"/>
+      </w:pPr>
+      <w:r>
+        <w:t>model.save_pretrained("phobert-wikipedia")</w:t>
+      </w:r>
+    </w:p>
+    <w:p>
+      <w:pPr>
+        <w:pStyle w:val="ListParagraph"/>
+        <w:ind w:left="1080"/>
+      </w:pPr>
+    </w:p>
+    <w:p>
+      <w:pPr>
+        <w:pStyle w:val="ListParagraph"/>
+        <w:ind w:left="1080"/>
+      </w:pPr>
+      <w:r>
+        <w:t># Sử dụng mô hình</w:t>
+      </w:r>
+    </w:p>
+    <w:p>
+      <w:pPr>
+        <w:pStyle w:val="ListParagraph"/>
+        <w:ind w:left="1080"/>
+      </w:pPr>
+      <w:r>
+        <w:t>model = AutoModelForCausalLM.from_pretrained("phobert-wikipedia")</w:t>
+      </w:r>
+    </w:p>
+    <w:p>
+      <w:pPr>
+        <w:pStyle w:val="ListParagraph"/>
+        <w:ind w:left="1080"/>
+      </w:pPr>
+      <w:r>
+        <w:t>tokenizer = AutoTokenizer.from_pretrained("vinai/phobert-base")</w:t>
+      </w:r>
+    </w:p>
+    <w:p>
+      <w:pPr>
+        <w:pStyle w:val="ListParagraph"/>
+        <w:ind w:left="1080"/>
+      </w:pPr>
+      <w:r>
+        <w:t>input_ids = tokenizer.encode("Việt Nam", return_tensors="pt").to(model.device)</w:t>
+      </w:r>
+    </w:p>
+    <w:p>
+      <w:pPr>
+        <w:pStyle w:val="ListParagraph"/>
+        <w:ind w:left="1080"/>
+      </w:pPr>
+      <w:r>
+        <w:t>output = model.generate(input_ids=input_ids, max_length=50)</w:t>
+      </w:r>
+    </w:p>
+    <w:p>
+      <w:pPr>
+        <w:pStyle w:val="ListParagraph"/>
+        <w:ind w:left="1080"/>
+      </w:pPr>
+      <w:r>
+        <w:t>print(tokenizer.decode(output[0], skip_special_tokens=True))</w:t>
+      </w:r>
+    </w:p>
+    <w:p>
+      <w:pPr>
+        <w:pStyle w:val="ListParagraph"/>
+        <w:ind w:left="1080"/>
+      </w:pPr>
+    </w:p>
+    <w:p>
+      <w:pPr>
+        <w:pStyle w:val="ListParagraph"/>
+        <w:ind w:left="1080"/>
+        <w:rPr>
+          <w:rFonts w:ascii="Segoe UI" w:hAnsi="Segoe UI" w:cs="Segoe UI"/>
+          <w:color w:val="D1D5DB"/>
+          <w:shd w:val="clear" w:color="auto" w:fill="444654"/>
+        </w:rPr>
+      </w:pPr>
+      <w:r>
+        <w:rPr>
+          <w:rFonts w:ascii="Segoe UI" w:hAnsi="Segoe UI" w:cs="Segoe UI"/>
+          <w:color w:val="D1D5DB"/>
+          <w:shd w:val="clear" w:color="auto" w:fill="444654"/>
+        </w:rPr>
+        <w:t xml:space="preserve">Trong ví dụ trên, ta sử dụng pre-trained model là </w:t>
+      </w:r>
+      <w:r>
+        <w:rPr>
+          <w:rStyle w:val="HTMLCode"/>
+          <w:rFonts w:ascii="Monaco" w:eastAsiaTheme="minorEastAsia" w:hAnsi="Monaco"/>
+          <w:b/>
+          <w:bCs/>
+          <w:sz w:val="21"/>
+          <w:szCs w:val="21"/>
+          <w:bdr w:val="single" w:sz="2" w:space="0" w:color="D9D9E3" w:frame="1"/>
+          <w:shd w:val="clear" w:color="auto" w:fill="444654"/>
+        </w:rPr>
+        <w:t>vinai/phobert-base</w:t>
+      </w:r>
+      <w:r>
+        <w:rPr>
+          <w:rFonts w:ascii="Segoe UI" w:hAnsi="Segoe UI" w:cs="Segoe UI"/>
+          <w:color w:val="D1D5DB"/>
+          <w:shd w:val="clear" w:color="auto" w:fill="444654"/>
+        </w:rPr>
+        <w:t xml:space="preserve"> được huấn luyện trên văn bản Tiếng Việt. Ta load dữ liệu từ file </w:t>
+      </w:r>
+      <w:r>
+        <w:rPr>
+          <w:rStyle w:val="HTMLCode"/>
+          <w:rFonts w:ascii="Monaco" w:eastAsiaTheme="minorEastAsia" w:hAnsi="Monaco"/>
+          <w:b/>
+          <w:bCs/>
+          <w:sz w:val="21"/>
+          <w:szCs w:val="21"/>
+          <w:bdr w:val="single" w:sz="2" w:space="0" w:color="D9D9E3" w:frame="1"/>
+          <w:shd w:val="clear" w:color="auto" w:fill="444654"/>
+        </w:rPr>
+        <w:t>vi.wikipedia.txt</w:t>
+      </w:r>
+      <w:r>
+        <w:rPr>
+          <w:rFonts w:ascii="Segoe UI" w:hAnsi="Segoe UI" w:cs="Segoe UI"/>
+          <w:color w:val="D1D5DB"/>
+          <w:shd w:val="clear" w:color="auto" w:fill="444654"/>
+        </w:rPr>
+        <w:t xml:space="preserve"> và chia thành các batch để huấn luyện mô hình. Sau khi huấn luyện xong, ta lưu mô hình đã được huấn luyện vào thư mục </w:t>
+      </w:r>
+      <w:r>
+        <w:rPr>
+          <w:rStyle w:val="HTMLCode"/>
+          <w:rFonts w:ascii="Monaco" w:eastAsiaTheme="minorEastAsia" w:hAnsi="Monaco"/>
+          <w:b/>
+          <w:bCs/>
+          <w:sz w:val="21"/>
+          <w:szCs w:val="21"/>
+          <w:bdr w:val="single" w:sz="2" w:space="0" w:color="D9D9E3" w:frame="1"/>
+          <w:shd w:val="clear" w:color="auto" w:fill="444654"/>
+        </w:rPr>
+        <w:t>phobert-wikipedia</w:t>
+      </w:r>
+      <w:r>
+        <w:rPr>
+          <w:rFonts w:ascii="Segoe UI" w:hAnsi="Segoe UI" w:cs="Segoe UI"/>
+          <w:color w:val="D1D5DB"/>
+          <w:shd w:val="clear" w:color="auto" w:fill="444654"/>
+        </w:rPr>
+        <w:t xml:space="preserve">. Để sử dụng mô hình đã được huấn luyện, ta load mô hình từ thư mục </w:t>
+      </w:r>
+      <w:r>
+        <w:rPr>
+          <w:rStyle w:val="HTMLCode"/>
+          <w:rFonts w:ascii="Monaco" w:eastAsiaTheme="minorEastAsia" w:hAnsi="Monaco"/>
+          <w:b/>
+          <w:bCs/>
+          <w:sz w:val="21"/>
+          <w:szCs w:val="21"/>
+          <w:bdr w:val="single" w:sz="2" w:space="0" w:color="D9D9E3" w:frame="1"/>
+          <w:shd w:val="clear" w:color="auto" w:fill="444654"/>
+        </w:rPr>
+        <w:t>phobert-wikipedia</w:t>
+      </w:r>
+      <w:r>
+        <w:rPr>
+          <w:rFonts w:ascii="Segoe UI" w:hAnsi="Segoe UI" w:cs="Segoe UI"/>
+          <w:color w:val="D1D5DB"/>
+          <w:shd w:val="clear" w:color="auto" w:fill="444654"/>
+        </w:rPr>
+        <w:t xml:space="preserve"> và sử dụng hàm </w:t>
+      </w:r>
+      <w:r>
+        <w:rPr>
+          <w:rStyle w:val="HTMLCode"/>
+          <w:rFonts w:ascii="Monaco" w:eastAsiaTheme="minorEastAsia" w:hAnsi="Monaco"/>
+          <w:b/>
+          <w:bCs/>
+          <w:sz w:val="21"/>
+          <w:szCs w:val="21"/>
+          <w:bdr w:val="single" w:sz="2" w:space="0" w:color="D9D9E3" w:frame="1"/>
+          <w:shd w:val="clear" w:color="auto" w:fill="444654"/>
+        </w:rPr>
+        <w:t>generate</w:t>
+      </w:r>
+      <w:r>
+        <w:rPr>
+          <w:rFonts w:ascii="Segoe UI" w:hAnsi="Segoe UI" w:cs="Segoe UI"/>
+          <w:color w:val="D1D5DB"/>
+          <w:shd w:val="clear" w:color="auto" w:fill="444654"/>
+        </w:rPr>
+        <w:t xml:space="preserve"> để sinh ra đoạn văn bản dựa trên input là từ "Việt Nam".</w:t>
+      </w:r>
+    </w:p>
+    <w:p>
+      <w:pPr>
+        <w:pStyle w:val="ListParagraph"/>
+        <w:ind w:left="1080"/>
+        <w:rPr>
+          <w:rFonts w:ascii="Segoe UI" w:hAnsi="Segoe UI" w:cs="Segoe UI"/>
+          <w:color w:val="D1D5DB"/>
+          <w:shd w:val="clear" w:color="auto" w:fill="444654"/>
+        </w:rPr>
+      </w:pPr>
+    </w:p>
+    <w:p>
+      <w:pPr>
+        <w:pStyle w:val="NormalWeb"/>
+        <w:pBdr>
+          <w:top w:val="single" w:sz="2" w:space="0" w:color="D9D9E3"/>
+          <w:left w:val="single" w:sz="2" w:space="0" w:color="D9D9E3"/>
+          <w:bottom w:val="single" w:sz="2" w:space="0" w:color="D9D9E3"/>
+          <w:right w:val="single" w:sz="2" w:space="0" w:color="D9D9E3"/>
+        </w:pBdr>
+        <w:shd w:val="clear" w:color="auto" w:fill="444654"/>
+        <w:spacing w:before="0" w:beforeAutospacing="0" w:after="300" w:afterAutospacing="0"/>
+        <w:rPr>
+          <w:rFonts w:ascii="Segoe UI" w:hAnsi="Segoe UI" w:cs="Segoe UI"/>
+          <w:color w:val="D1D5DB"/>
+        </w:rPr>
+      </w:pPr>
+      <w:r>
+        <w:rPr>
+          <w:rFonts w:ascii="Segoe UI" w:hAnsi="Segoe UI" w:cs="Segoe UI"/>
+          <w:color w:val="D1D5DB"/>
+        </w:rPr>
+        <w:t>Để áp dụng các kỹ thuật gợi ý vào mô hình ngôn ngữ lớn đã huấn luyện, chúng ta có thể sử dụng một số phương pháp sau:</w:t>
+      </w:r>
+    </w:p>
+    <w:p>
+      <w:pPr>
+        <w:pStyle w:val="NormalWeb"/>
+        <w:numPr>
+          <w:ilvl w:val="0"/>
+          <w:numId w:val="3"/>
+        </w:numPr>
+        <w:pBdr>
+          <w:top w:val="single" w:sz="2" w:space="0" w:color="D9D9E3"/>
+          <w:left w:val="single" w:sz="2" w:space="5" w:color="D9D9E3"/>
+          <w:bottom w:val="single" w:sz="2" w:space="0" w:color="D9D9E3"/>
+          <w:right w:val="single" w:sz="2" w:space="0" w:color="D9D9E3"/>
+        </w:pBdr>
+        <w:shd w:val="clear" w:color="auto" w:fill="444654"/>
+        <w:spacing w:before="0" w:beforeAutospacing="0" w:after="0" w:afterAutospacing="0"/>
+        <w:rPr>
+          <w:rFonts w:ascii="Segoe UI" w:hAnsi="Segoe UI" w:cs="Segoe UI"/>
+          <w:color w:val="D1D5DB"/>
+        </w:rPr>
+      </w:pPr>
+      <w:r>
+        <w:rPr>
+          <w:rFonts w:ascii="Segoe UI" w:hAnsi="Segoe UI" w:cs="Segoe UI"/>
+          <w:color w:val="D1D5DB"/>
+        </w:rPr>
+        <w:t>Sử dụng độ đo cosine similarity để tìm kiếm các từ/câu gần giống với từ/câu đang được nhập vào. Đây là phương pháp đơn giản và hiệu quả để đề xuất các từ/câu tiếp theo.</w:t>
+      </w:r>
+    </w:p>
+    <w:p>
+      <w:pPr>
+        <w:pStyle w:val="NormalWeb"/>
+        <w:numPr>
+          <w:ilvl w:val="0"/>
+          <w:numId w:val="3"/>
+        </w:numPr>
+        <w:pBdr>
+          <w:top w:val="single" w:sz="2" w:space="0" w:color="D9D9E3"/>
+          <w:left w:val="single" w:sz="2" w:space="5" w:color="D9D9E3"/>
+          <w:bottom w:val="single" w:sz="2" w:space="0" w:color="D9D9E3"/>
+          <w:right w:val="single" w:sz="2" w:space="0" w:color="D9D9E3"/>
+        </w:pBdr>
+        <w:shd w:val="clear" w:color="auto" w:fill="444654"/>
+        <w:spacing w:before="0" w:beforeAutospacing="0" w:after="0" w:afterAutospacing="0"/>
+        <w:rPr>
+          <w:rFonts w:ascii="Segoe UI" w:hAnsi="Segoe UI" w:cs="Segoe UI"/>
+          <w:color w:val="D1D5DB"/>
+        </w:rPr>
+      </w:pPr>
+      <w:r>
+        <w:rPr>
+          <w:rFonts w:ascii="Segoe UI" w:hAnsi="Segoe UI" w:cs="Segoe UI"/>
+          <w:color w:val="D1D5DB"/>
+        </w:rPr>
+        <w:t>Sử dụng phương pháp Markov Chain để tạo ra các câu tiếp theo dựa trên một câu ban đầu. Phương pháp này sử dụng xác suất để xác định từ/câu tiếp theo và tạo ra các câu mới dựa trên xác suất đó.</w:t>
+      </w:r>
+    </w:p>
+    <w:p>
+      <w:pPr>
+        <w:pStyle w:val="NormalWeb"/>
+        <w:pBdr>
+          <w:top w:val="single" w:sz="2" w:space="0" w:color="D9D9E3"/>
+          <w:left w:val="single" w:sz="2" w:space="0" w:color="D9D9E3"/>
+          <w:bottom w:val="single" w:sz="2" w:space="0" w:color="D9D9E3"/>
+          <w:right w:val="single" w:sz="2" w:space="0" w:color="D9D9E3"/>
+        </w:pBdr>
+        <w:shd w:val="clear" w:color="auto" w:fill="444654"/>
+        <w:spacing w:before="300" w:beforeAutospacing="0" w:after="300" w:afterAutospacing="0"/>
+        <w:rPr>
+          <w:rFonts w:ascii="Segoe UI" w:hAnsi="Segoe UI" w:cs="Segoe UI"/>
+          <w:color w:val="D1D5DB"/>
+        </w:rPr>
+      </w:pPr>
+      <w:r>
+        <w:rPr>
+          <w:rFonts w:ascii="Segoe UI" w:hAnsi="Segoe UI" w:cs="Segoe UI"/>
+          <w:color w:val="D1D5DB"/>
+        </w:rPr>
+        <w:lastRenderedPageBreak/>
+        <w:t>Dưới đây là một ví dụ code để áp dụng kỹ thuật gợi ý vào mô hình ngôn ngữ lớn đã huấn luyện, sử dụng phương pháp cosine similarity để đề xuất từ/câu tiếp theo:</w:t>
+      </w:r>
+    </w:p>
+    <w:p>
+      <w:pPr>
+        <w:pStyle w:val="ListParagraph"/>
+        <w:ind w:left="1080"/>
+      </w:pPr>
+      <w:r>
+        <w:t>import numpy as np</w:t>
+      </w:r>
+    </w:p>
+    <w:p>
+      <w:pPr>
+        <w:pStyle w:val="ListParagraph"/>
+        <w:ind w:left="1080"/>
+      </w:pPr>
+      <w:r>
+        <w:t>import torch</w:t>
+      </w:r>
+    </w:p>
+    <w:p>
+      <w:pPr>
+        <w:pStyle w:val="ListParagraph"/>
+        <w:ind w:left="1080"/>
+      </w:pPr>
+      <w:r>
+        <w:t>from transformers import AutoTokenizer, AutoModel</w:t>
+      </w:r>
+    </w:p>
+    <w:p>
+      <w:pPr>
+        <w:pStyle w:val="ListParagraph"/>
+        <w:ind w:left="1080"/>
+      </w:pPr>
+    </w:p>
+    <w:p>
+      <w:pPr>
+        <w:pStyle w:val="ListParagraph"/>
+        <w:ind w:left="1080"/>
+      </w:pPr>
+      <w:r>
+        <w:t># Load pre-trained LLM model for Vietnamese</w:t>
+      </w:r>
+    </w:p>
+    <w:p>
+      <w:pPr>
+        <w:pStyle w:val="ListParagraph"/>
+        <w:ind w:left="1080"/>
+      </w:pPr>
+      <w:r>
+        <w:t>tokenizer = AutoTokenizer.from_pretrained("vinai/phobert-base")</w:t>
+      </w:r>
+    </w:p>
+    <w:p>
+      <w:pPr>
+        <w:pStyle w:val="ListParagraph"/>
+        <w:ind w:left="1080"/>
+      </w:pPr>
+      <w:r>
+        <w:t>model = AutoModel.from_pretrained("vinai/phobert-base")</w:t>
+      </w:r>
+    </w:p>
+    <w:p>
+      <w:pPr>
+        <w:pStyle w:val="ListParagraph"/>
+        <w:ind w:left="1080"/>
+      </w:pPr>
+    </w:p>
+    <w:p>
+      <w:pPr>
+        <w:pStyle w:val="ListParagraph"/>
+        <w:ind w:left="1080"/>
+      </w:pPr>
+      <w:r>
+        <w:t># Encode a text sequence</w:t>
+      </w:r>
+    </w:p>
+    <w:p>
+      <w:pPr>
+        <w:pStyle w:val="ListParagraph"/>
+        <w:ind w:left="1080"/>
+      </w:pPr>
+      <w:r>
+        <w:t>def encode_sequence(sequence):</w:t>
+      </w:r>
+    </w:p>
+    <w:p>
+      <w:pPr>
+        <w:pStyle w:val="ListParagraph"/>
+        <w:ind w:left="1080"/>
+      </w:pPr>
+      <w:r>
+        <w:t xml:space="preserve">    input_ids = torch.tensor([tokenizer.encode(sequence)])</w:t>
+      </w:r>
+    </w:p>
+    <w:p>
+      <w:pPr>
+        <w:pStyle w:val="ListParagraph"/>
+        <w:ind w:left="1080"/>
+      </w:pPr>
+      <w:r>
+        <w:t xml:space="preserve">    with torch.no_grad():</w:t>
+      </w:r>
+    </w:p>
+    <w:p>
+      <w:pPr>
+        <w:pStyle w:val="ListParagraph"/>
+        <w:ind w:left="1080"/>
+      </w:pPr>
+      <w:r>
+        <w:t xml:space="preserve">        last_hidden_states = model(input_ids)[0]</w:t>
+      </w:r>
+    </w:p>
+    <w:p>
+      <w:pPr>
+        <w:pStyle w:val="ListParagraph"/>
+        <w:ind w:left="1080"/>
+      </w:pPr>
+      <w:r>
+        <w:t xml:space="preserve">    return last_hidden_states</w:t>
+      </w:r>
+    </w:p>
+    <w:p>
+      <w:pPr>
+        <w:pStyle w:val="ListParagraph"/>
+        <w:ind w:left="1080"/>
+      </w:pPr>
+    </w:p>
+    <w:p>
+      <w:pPr>
+        <w:pStyle w:val="ListParagraph"/>
+        <w:ind w:left="1080"/>
+      </w:pPr>
+      <w:r>
+        <w:t># Compute cosine similarity between two vectors</w:t>
+      </w:r>
+    </w:p>
+    <w:p>
+      <w:pPr>
+        <w:pStyle w:val="ListParagraph"/>
+        <w:ind w:left="1080"/>
+      </w:pPr>
+      <w:r>
+        <w:t>def cosine_similarity(u, v):</w:t>
+      </w:r>
+    </w:p>
+    <w:p>
+      <w:pPr>
+        <w:pStyle w:val="ListParagraph"/>
+        <w:ind w:left="1080"/>
+      </w:pPr>
+      <w:r>
+        <w:t xml:space="preserve">    return np.dot(u, v) / (np.linalg.norm(u) * np.linalg.norm(v))</w:t>
+      </w:r>
+    </w:p>
+    <w:p>
+      <w:pPr>
+        <w:pStyle w:val="ListParagraph"/>
+        <w:ind w:left="1080"/>
+      </w:pPr>
+    </w:p>
+    <w:p>
+      <w:pPr>
+        <w:pStyle w:val="ListParagraph"/>
+        <w:ind w:left="1080"/>
+      </w:pPr>
+      <w:r>
+        <w:t># Find similar words based on cosine similarity</w:t>
+      </w:r>
+    </w:p>
+    <w:p>
+      <w:pPr>
+        <w:pStyle w:val="ListParagraph"/>
+        <w:ind w:left="1080"/>
+      </w:pPr>
+      <w:r>
+        <w:t>def find_similar_words(word, sequence, n=5):</w:t>
+      </w:r>
+    </w:p>
+    <w:p>
+      <w:pPr>
+        <w:pStyle w:val="ListParagraph"/>
+        <w:ind w:left="1080"/>
+      </w:pPr>
+      <w:r>
+        <w:t xml:space="preserve">    # Encode the word and sequence</w:t>
+      </w:r>
+    </w:p>
+    <w:p>
+      <w:pPr>
+        <w:pStyle w:val="ListParagraph"/>
+        <w:ind w:left="1080"/>
+      </w:pPr>
+      <w:r>
+        <w:t xml:space="preserve">    word_vec = encode_sequence(word).numpy()[0][-1]</w:t>
+      </w:r>
+    </w:p>
+    <w:p>
+      <w:pPr>
+        <w:pStyle w:val="ListParagraph"/>
+        <w:ind w:left="1080"/>
+      </w:pPr>
+      <w:r>
+        <w:t xml:space="preserve">    seq_vec = encode_sequence(sequence).numpy()[0][-1]</w:t>
+      </w:r>
+    </w:p>
+    <w:p>
+      <w:pPr>
+        <w:pStyle w:val="ListParagraph"/>
+        <w:ind w:left="1080"/>
+      </w:pPr>
+      <w:r>
+        <w:t xml:space="preserve">    </w:t>
+      </w:r>
+    </w:p>
+    <w:p>
+      <w:pPr>
+        <w:pStyle w:val="ListParagraph"/>
+        <w:ind w:left="1080"/>
+      </w:pPr>
+      <w:r>
+        <w:t xml:space="preserve">    # Compute cosine similarity between word and sequence</w:t>
+      </w:r>
+    </w:p>
+    <w:p>
+      <w:pPr>
+        <w:pStyle w:val="ListParagraph"/>
+        <w:ind w:left="1080"/>
+      </w:pPr>
+      <w:r>
+        <w:t xml:space="preserve">    similarities = [cosine_similarity(word_vec, encode_sequence(seq).numpy()[0][-1]) for seq in sequence.split()]</w:t>
+      </w:r>
+    </w:p>
+    <w:p>
+      <w:pPr>
+        <w:pStyle w:val="ListParagraph"/>
+        <w:ind w:left="1080"/>
+      </w:pPr>
+      <w:r>
+        <w:t xml:space="preserve">    </w:t>
+      </w:r>
+    </w:p>
+    <w:p>
+      <w:pPr>
+        <w:pStyle w:val="ListParagraph"/>
+        <w:ind w:left="1080"/>
+      </w:pPr>
+      <w:r>
+        <w:t xml:space="preserve">    # Sort the similarities in descending order</w:t>
+      </w:r>
+    </w:p>
+    <w:p>
+      <w:pPr>
+        <w:pStyle w:val="ListParagraph"/>
+        <w:ind w:left="1080"/>
+      </w:pPr>
+      <w:r>
+        <w:t xml:space="preserve">    sorted_indices = np.argsort(similarities)[::-1]</w:t>
+      </w:r>
+    </w:p>
+    <w:p>
+      <w:pPr>
+        <w:pStyle w:val="ListParagraph"/>
+        <w:ind w:left="1080"/>
+      </w:pPr>
+      <w:r>
+        <w:t xml:space="preserve">    </w:t>
+      </w:r>
+    </w:p>
+    <w:p>
+      <w:pPr>
+        <w:pStyle w:val="ListParagraph"/>
+        <w:ind w:left="1080"/>
+      </w:pPr>
+      <w:r>
+        <w:t xml:space="preserve">    # Return the top n similar words</w:t>
+      </w:r>
+    </w:p>
+    <w:p>
+      <w:pPr>
+        <w:pStyle w:val="ListParagraph"/>
+        <w:ind w:left="1080"/>
+      </w:pPr>
+      <w:r>
+        <w:t xml:space="preserve">    return [sequence.split()[i] for i in sorted_indices[:n] if sequence.split()[i] != word]</w:t>
+      </w:r>
+    </w:p>
+    <w:p>
+      <w:pPr>
+        <w:pStyle w:val="ListParagraph"/>
+        <w:ind w:left="1080"/>
+      </w:pPr>
+    </w:p>
+    <w:p>
+      <w:pPr>
+        <w:pStyle w:val="ListParagraph"/>
+        <w:ind w:left="1080"/>
+      </w:pPr>
+      <w:r>
+        <w:t># Test the function</w:t>
+      </w:r>
+    </w:p>
+    <w:p>
+      <w:pPr>
+        <w:pStyle w:val="ListParagraph"/>
+        <w:ind w:left="1080"/>
+      </w:pPr>
+      <w:r>
+        <w:t>sequence = "Hà Nội là thủ đô của Việt Nam"</w:t>
+      </w:r>
+    </w:p>
+    <w:p>
+      <w:pPr>
+        <w:pStyle w:val="ListParagraph"/>
+        <w:ind w:left="1080"/>
+      </w:pPr>
+      <w:r>
+        <w:t>word = "Việt"</w:t>
+      </w:r>
+    </w:p>
+    <w:p>
+      <w:pPr>
+        <w:pStyle w:val="ListParagraph"/>
+        <w:ind w:left="1080"/>
+      </w:pPr>
+      <w:r>
+        <w:t>similar_words = find_similar_words(word, sequence, n=3)</w:t>
+      </w:r>
+    </w:p>
+    <w:p>
+      <w:pPr>
+        <w:pStyle w:val="ListParagraph"/>
+        <w:ind w:left="1080"/>
+      </w:pPr>
+      <w:r>
+        <w:t>print(similar_words)</w:t>
+      </w:r>
+    </w:p>
+    <w:p>
+      <w:pPr>
+        <w:pStyle w:val="ListParagraph"/>
+        <w:ind w:left="1080"/>
+      </w:pPr>
+    </w:p>
+    <w:p>
+      <w:pPr>
+        <w:pStyle w:val="ListParagraph"/>
+        <w:ind w:left="1080"/>
+        <w:rPr>
+          <w:rFonts w:ascii="Segoe UI" w:hAnsi="Segoe UI" w:cs="Segoe UI"/>
+          <w:color w:val="D1D5DB"/>
+          <w:shd w:val="clear" w:color="auto" w:fill="444654"/>
+        </w:rPr>
+      </w:pPr>
+      <w:r>
+        <w:rPr>
+          <w:rFonts w:ascii="Segoe UI" w:hAnsi="Segoe UI" w:cs="Segoe UI"/>
+          <w:color w:val="D1D5DB"/>
+          <w:shd w:val="clear" w:color="auto" w:fill="444654"/>
+        </w:rPr>
+        <w:t>Kết quả trả về sẽ là 3 từ gần giống nhất với từ "Việt" trong câu "Hà Nội là thủ đô của Việt Nam".</w:t>
+      </w:r>
+    </w:p>
+    <w:p>
+      <w:pPr>
+        <w:pStyle w:val="ListParagraph"/>
+        <w:ind w:left="1080"/>
+        <w:rPr>
+          <w:rFonts w:ascii="Segoe UI" w:hAnsi="Segoe UI" w:cs="Segoe UI"/>
+          <w:color w:val="D1D5DB"/>
+          <w:shd w:val="clear" w:color="auto" w:fill="444654"/>
+        </w:rPr>
+      </w:pPr>
+    </w:p>
+    <w:p>
+      <w:pPr>
+        <w:pStyle w:val="ListParagraph"/>
+        <w:ind w:left="1080"/>
+        <w:rPr>
+          <w:rFonts w:ascii="Segoe UI" w:hAnsi="Segoe UI" w:cs="Segoe UI"/>
+          <w:color w:val="D1D5DB"/>
+          <w:shd w:val="clear" w:color="auto" w:fill="444654"/>
+        </w:rPr>
+      </w:pPr>
+    </w:p>
+    <w:p>
+      <w:pPr>
+        <w:pStyle w:val="ListParagraph"/>
+        <w:ind w:left="1080"/>
+        <w:rPr>
+          <w:rFonts w:ascii="Segoe UI" w:hAnsi="Segoe UI" w:cs="Segoe UI"/>
+          <w:color w:val="D1D5DB"/>
+          <w:shd w:val="clear" w:color="auto" w:fill="444654"/>
+        </w:rPr>
+      </w:pPr>
+    </w:p>
+    <w:p>
+      <w:pPr>
+        <w:pBdr>
+          <w:top w:val="single" w:sz="2" w:space="0" w:color="D9D9E3"/>
+          <w:left w:val="single" w:sz="2" w:space="0" w:color="D9D9E3"/>
+          <w:bottom w:val="single" w:sz="2" w:space="0" w:color="D9D9E3"/>
+          <w:right w:val="single" w:sz="2" w:space="0" w:color="D9D9E3"/>
+        </w:pBdr>
+        <w:spacing w:after="300"/>
+        <w:rPr>
+          <w:rFonts w:ascii="Times New Roman" w:eastAsia="Times New Roman" w:hAnsi="Times New Roman" w:cs="Times New Roman"/>
+        </w:rPr>
+      </w:pPr>
+      <w:r>
+        <w:rPr>
+          <w:rFonts w:ascii="Times New Roman" w:eastAsia="Times New Roman" w:hAnsi="Times New Roman" w:cs="Times New Roman"/>
+        </w:rPr>
+        <w:t>Để áp dụng kỹ thuật gợi ý vào mô hình ngôn ngữ lớn đã huấn luyện, chúng ta có thể sử dụng một phương pháp khác đó là tăng cường mô hình (reinforcement learning).</w:t>
+      </w:r>
+    </w:p>
+    <w:p>
+      <w:pPr>
+        <w:pBdr>
+          <w:top w:val="single" w:sz="2" w:space="0" w:color="D9D9E3"/>
+          <w:left w:val="single" w:sz="2" w:space="0" w:color="D9D9E3"/>
+          <w:bottom w:val="single" w:sz="2" w:space="0" w:color="D9D9E3"/>
+          <w:right w:val="single" w:sz="2" w:space="0" w:color="D9D9E3"/>
+        </w:pBdr>
+        <w:spacing w:before="300" w:after="300"/>
+        <w:rPr>
+          <w:rFonts w:ascii="Times New Roman" w:eastAsia="Times New Roman" w:hAnsi="Times New Roman" w:cs="Times New Roman"/>
+        </w:rPr>
+      </w:pPr>
+      <w:r>
+        <w:rPr>
+          <w:rFonts w:ascii="Times New Roman" w:eastAsia="Times New Roman" w:hAnsi="Times New Roman" w:cs="Times New Roman"/>
+        </w:rPr>
+        <w:t>Trong phương pháp này, chúng ta sẽ cung cấp cho mô hình một đoạn văn bản ban đầu và yêu cầu mô hình đề xuất ra một từ hoặc câu tiếp theo dựa trên đoạn văn bản này. Sau đó, chúng ta sẽ chọn từ/câu đó và nối vào đoạn văn bản ban đầu để tạo thành một đoạn văn bản mới. Tiếp theo, chúng ta sẽ tính toán giá trị đánh giá (reward) dựa trên mức độ phù hợp của đoạn văn bản mới so với mục đích sử dụng. Reward có thể được định nghĩa theo nhiều cách khác nhau, chẳng hạn như độ chính xác của từ/câu đó so với dữ liệu thực tế hoặc độ đa dạng của đoạn văn bản mới so với đoạn văn bản ban đầu.</w:t>
+      </w:r>
+    </w:p>
+    <w:p>
+      <w:pPr>
+        <w:pBdr>
+          <w:top w:val="single" w:sz="2" w:space="0" w:color="D9D9E3"/>
+          <w:left w:val="single" w:sz="2" w:space="0" w:color="D9D9E3"/>
+          <w:bottom w:val="single" w:sz="2" w:space="0" w:color="D9D9E3"/>
+          <w:right w:val="single" w:sz="2" w:space="0" w:color="D9D9E3"/>
+        </w:pBdr>
+        <w:spacing w:before="300" w:after="300"/>
+        <w:rPr>
+          <w:rFonts w:ascii="Times New Roman" w:eastAsia="Times New Roman" w:hAnsi="Times New Roman" w:cs="Times New Roman"/>
+        </w:rPr>
+      </w:pPr>
+      <w:r>
+        <w:rPr>
+          <w:rFonts w:ascii="Times New Roman" w:eastAsia="Times New Roman" w:hAnsi="Times New Roman" w:cs="Times New Roman"/>
+        </w:rPr>
+        <w:t>Sau khi tính toán được reward, chúng ta sẽ cập nhật các trọng số của mô hình sử dụng thuật toán lan truyền ngược (backpropagation), để tối ưu hóa mô hình sao cho mức độ đề xuất của nó ngày càng chính xác và phù hợp hơn.</w:t>
+      </w:r>
+    </w:p>
+    <w:p>
+      <w:pPr>
+        <w:pBdr>
+          <w:top w:val="single" w:sz="2" w:space="0" w:color="D9D9E3"/>
+          <w:left w:val="single" w:sz="2" w:space="0" w:color="D9D9E3"/>
+          <w:bottom w:val="single" w:sz="2" w:space="0" w:color="D9D9E3"/>
+          <w:right w:val="single" w:sz="2" w:space="0" w:color="D9D9E3"/>
+        </w:pBdr>
+        <w:spacing w:before="300" w:after="300"/>
+        <w:rPr>
+          <w:rFonts w:ascii="Times New Roman" w:eastAsia="Times New Roman" w:hAnsi="Times New Roman" w:cs="Times New Roman"/>
+        </w:rPr>
+      </w:pPr>
+      <w:r>
+        <w:rPr>
+          <w:rFonts w:ascii="Times New Roman" w:eastAsia="Times New Roman" w:hAnsi="Times New Roman" w:cs="Times New Roman"/>
+        </w:rPr>
+        <w:t>Dưới đây là một ví dụ về mã Python để áp dụng phương pháp tăng cường mô hình để cải thiện khả năng đề xuất của mô hình ngôn ngữ lớn đã huấn luyện:</w:t>
+      </w:r>
+    </w:p>
+    <w:p>
+      <w:pPr>
+        <w:pBdr>
+          <w:top w:val="single" w:sz="2" w:space="0" w:color="D9D9E3"/>
+          <w:left w:val="single" w:sz="2" w:space="0" w:color="D9D9E3"/>
+          <w:bottom w:val="single" w:sz="2" w:space="0" w:color="D9D9E3"/>
+          <w:right w:val="single" w:sz="2" w:space="0" w:color="D9D9E3"/>
+        </w:pBdr>
+        <w:tabs>
+          <w:tab w:val="left" w:pos="916"/>
+          <w:tab w:val="left" w:pos="1832"/>
+          <w:tab w:val="left" w:pos="2748"/>
+          <w:tab w:val="left" w:pos="3664"/>
+          <w:tab w:val="left" w:pos="4580"/>
+          <w:tab w:val="left" w:pos="5496"/>
+          <w:tab w:val="left" w:pos="6412"/>
+          <w:tab w:val="left" w:pos="7328"/>
+          <w:tab w:val="left" w:pos="8244"/>
+          <w:tab w:val="left" w:pos="9160"/>
+          <w:tab w:val="left" w:pos="10076"/>
+          <w:tab w:val="left" w:pos="10992"/>
+          <w:tab w:val="left" w:pos="11908"/>
+          <w:tab w:val="left" w:pos="12824"/>
+          <w:tab w:val="left" w:pos="13740"/>
+          <w:tab w:val="left" w:pos="14656"/>
+        </w:tabs>
+        <w:rPr>
+          <w:rFonts w:ascii="Segoe UI" w:eastAsia="Times New Roman" w:hAnsi="Segoe UI" w:cs="Segoe UI"/>
+          <w:sz w:val="21"/>
+          <w:szCs w:val="21"/>
+        </w:rPr>
+      </w:pPr>
+      <w:r>
+        <w:rPr>
+          <w:rFonts w:ascii="Segoe UI" w:eastAsia="Times New Roman" w:hAnsi="Segoe UI" w:cs="Segoe UI"/>
+          <w:color w:val="D9D9E3"/>
+          <w:sz w:val="18"/>
+          <w:szCs w:val="18"/>
+          <w:bdr w:val="single" w:sz="2" w:space="0" w:color="D9D9E3" w:frame="1"/>
+        </w:rPr>
+        <w:t>python</w:t>
+      </w:r>
+    </w:p>
+    <w:p>
+      <w:pPr>
+        <w:pStyle w:val="ListParagraph"/>
+        <w:ind w:left="1080"/>
+      </w:pPr>
+      <w:r>
+        <w:t>import numpy as np</w:t>
+      </w:r>
+    </w:p>
+    <w:p>
+      <w:pPr>
+        <w:pStyle w:val="ListParagraph"/>
+        <w:ind w:left="1080"/>
+      </w:pPr>
+      <w:r>
+        <w:t>import torch</w:t>
+      </w:r>
+    </w:p>
+    <w:p>
+      <w:pPr>
+        <w:pStyle w:val="ListParagraph"/>
+        <w:ind w:left="1080"/>
+      </w:pPr>
+      <w:r>
+        <w:t>import torch.nn.functional as F</w:t>
+      </w:r>
+    </w:p>
+    <w:p>
+      <w:pPr>
+        <w:pStyle w:val="ListParagraph"/>
+        <w:ind w:left="1080"/>
+      </w:pPr>
+    </w:p>
+    <w:p>
+      <w:pPr>
+        <w:pStyle w:val="ListParagraph"/>
+        <w:ind w:left="1080"/>
+      </w:pPr>
+      <w:r>
+        <w:t># Load pre-trained language model</w:t>
+      </w:r>
+    </w:p>
+    <w:p>
+      <w:pPr>
+        <w:pStyle w:val="ListParagraph"/>
+        <w:ind w:left="1080"/>
+      </w:pPr>
+      <w:r>
+        <w:t>model = torch.load('pretrained_model.pth')</w:t>
+      </w:r>
+    </w:p>
+    <w:p>
+      <w:pPr>
+        <w:pStyle w:val="ListParagraph"/>
+        <w:ind w:left="1080"/>
+      </w:pPr>
+    </w:p>
+    <w:p>
+      <w:pPr>
+        <w:pStyle w:val="ListParagraph"/>
+        <w:ind w:left="1080"/>
+      </w:pPr>
+      <w:r>
+        <w:t># Define function to generate next word using model</w:t>
+      </w:r>
+    </w:p>
+    <w:p>
+      <w:pPr>
+        <w:pStyle w:val="ListParagraph"/>
+        <w:ind w:left="1080"/>
+      </w:pPr>
+      <w:r>
+        <w:t>def generate_next_word(model, input_text):</w:t>
+      </w:r>
+    </w:p>
+    <w:p>
+      <w:pPr>
+        <w:pStyle w:val="ListParagraph"/>
+        <w:ind w:left="1080"/>
+      </w:pPr>
+      <w:r>
+        <w:t xml:space="preserve">    input_ids = tokenizer.encode(input_text, return_tensors='pt')</w:t>
+      </w:r>
+    </w:p>
+    <w:p>
+      <w:pPr>
+        <w:pStyle w:val="ListParagraph"/>
+        <w:ind w:left="1080"/>
+      </w:pPr>
+      <w:r>
+        <w:t xml:space="preserve">    logits = model(input_ids)[0][:, -1]</w:t>
+      </w:r>
+    </w:p>
+    <w:p>
+      <w:pPr>
+        <w:pStyle w:val="ListParagraph"/>
+        <w:ind w:left="1080"/>
+      </w:pPr>
+      <w:r>
+        <w:t xml:space="preserve">    probabilities = F.softmax(logits, dim=-1)</w:t>
+      </w:r>
+    </w:p>
+    <w:p>
+      <w:pPr>
+        <w:pStyle w:val="ListParagraph"/>
+        <w:ind w:left="1080"/>
+      </w:pPr>
+      <w:r>
+        <w:t xml:space="preserve">    next_word_id = torch.argmax(probabilities)</w:t>
+      </w:r>
+    </w:p>
+    <w:p>
+      <w:pPr>
+        <w:pStyle w:val="ListParagraph"/>
+        <w:ind w:left="1080"/>
+      </w:pPr>
+      <w:r>
+        <w:t xml:space="preserve">    return tokenizer.decode(next_word_id)</w:t>
+      </w:r>
+    </w:p>
+    <w:p>
+      <w:pPr>
+        <w:pStyle w:val="ListParagraph"/>
+        <w:ind w:left="1080"/>
+      </w:pPr>
+    </w:p>
+    <w:p>
+      <w:pPr>
+        <w:pStyle w:val="ListParagraph"/>
+        <w:ind w:left="1080"/>
+      </w:pPr>
+      <w:r>
+        <w:t># Define function to compute reward</w:t>
+      </w:r>
+    </w:p>
+    <w:p>
+      <w:pPr>
+        <w:pStyle w:val="ListParagraph"/>
+        <w:ind w:left="1080"/>
+      </w:pPr>
+      <w:r>
+        <w:t>def compute_reward(input_text, generated_text):</w:t>
+      </w:r>
+    </w:p>
+    <w:p>
+      <w:pPr>
+        <w:pStyle w:val="ListParagraph"/>
+        <w:ind w:left="1080"/>
+      </w:pPr>
+      <w:r>
+        <w:t xml:space="preserve">    # Define your own reward function here</w:t>
+      </w:r>
+    </w:p>
+    <w:p>
+      <w:pPr>
+        <w:pStyle w:val="ListParagraph"/>
+        <w:ind w:left="1080"/>
+      </w:pPr>
+      <w:r>
+        <w:t xml:space="preserve">    reward = 0</w:t>
+      </w:r>
+    </w:p>
+    <w:p>
+      <w:pPr>
+        <w:pStyle w:val="ListParagraph"/>
+        <w:ind w:left="1080"/>
+      </w:pPr>
+      <w:r>
+        <w:lastRenderedPageBreak/>
+        <w:t xml:space="preserve">    return reward</w:t>
+      </w:r>
+    </w:p>
+    <w:p>
+      <w:pPr>
+        <w:pStyle w:val="ListParagraph"/>
+        <w:ind w:left="1080"/>
+      </w:pPr>
+    </w:p>
+    <w:p>
+      <w:pPr>
+        <w:pStyle w:val="ListParagraph"/>
+        <w:ind w:left="1080"/>
+      </w:pPr>
+      <w:r>
+        <w:t># Define function to generate text using reinforcement learning</w:t>
+      </w:r>
+    </w:p>
+    <w:p>
+      <w:pPr>
+        <w:pStyle w:val="ListParagraph"/>
+        <w:ind w:left="1080"/>
+      </w:pPr>
+      <w:r>
+        <w:t>def generate_text_rl(model, input_text, max_length=50, temperature=1.0):</w:t>
+      </w:r>
+    </w:p>
+    <w:p>
+      <w:pPr>
+        <w:pStyle w:val="ListParagraph"/>
+        <w:ind w:left="1080"/>
+      </w:pPr>
+      <w:r>
+        <w:t xml:space="preserve">    for _ in range(max_length):</w:t>
+      </w:r>
+    </w:p>
+    <w:p>
+      <w:pPr>
+        <w:pStyle w:val="ListParagraph"/>
+        <w:ind w:left="1080"/>
+      </w:pPr>
+      <w:r>
+        <w:t xml:space="preserve">        # Generate next word using model</w:t>
+      </w:r>
+    </w:p>
+    <w:p>
+      <w:pPr>
+        <w:pStyle w:val="ListParagraph"/>
+        <w:ind w:left="1080"/>
+      </w:pPr>
+      <w:r>
+        <w:t xml:space="preserve">        next_word = generate_next_word(model, input_text)</w:t>
+      </w:r>
+    </w:p>
+    <w:p>
+      <w:pPr>
+        <w:pStyle w:val="ListParagraph"/>
+        <w:ind w:left="1080"/>
+      </w:pPr>
+    </w:p>
+    <w:p>
+      <w:pPr>
+        <w:pStyle w:val="ListParagraph"/>
+        <w:ind w:left="1080"/>
+      </w:pPr>
+      <w:r>
+        <w:t xml:space="preserve">        # Concatenate next word to input text</w:t>
+      </w:r>
+    </w:p>
+    <w:p>
+      <w:pPr>
+        <w:pStyle w:val="ListParagraph"/>
+        <w:ind w:left="1080"/>
+      </w:pPr>
+      <w:r>
+        <w:t xml:space="preserve">        input_text += ' ' + next_word</w:t>
+      </w:r>
+    </w:p>
+    <w:p>
+      <w:pPr>
+        <w:pStyle w:val="ListParagraph"/>
+        <w:ind w:left="1080"/>
+      </w:pPr>
+    </w:p>
+    <w:p>
+      <w:pPr>
+        <w:pStyle w:val="ListParagraph"/>
+        <w:ind w:left="1080"/>
+      </w:pPr>
+      <w:r>
+        <w:t xml:space="preserve">        # Compute reward</w:t>
+      </w:r>
+    </w:p>
+    <w:p>
+      <w:pPr>
+        <w:pStyle w:val="ListParagraph"/>
+        <w:ind w:left="1080"/>
+      </w:pPr>
+      <w:r>
+        <w:t xml:space="preserve">        reward = compute_reward(input_text,</w:t>
+      </w:r>
     </w:p>
     <w:sectPr>
       <w:pgSz w:w="12240" w:h="15840"/>
@@ -762,6 +2201,119 @@
 <file path=word/numbering.xml><?xml version="1.0" encoding="utf-8"?>
 <w:numbering xmlns:wpc="http://schemas.microsoft.com/office/word/2010/wordprocessingCanvas" xmlns:cx="http://schemas.microsoft.com/office/drawing/2014/chartex" xmlns:cx1="http://schemas.microsoft.com/office/drawing/2015/9/8/chartex" xmlns:cx2="http://schemas.microsoft.com/office/drawing/2015/10/21/chartex" xmlns:cx3="http://schemas.microsoft.com/office/drawing/2016/5/9/chartex" xmlns:cx4="http://schemas.microsoft.com/office/drawing/2016/5/10/chartex" xmlns:cx5="http://schemas.microsoft.com/office/drawing/2016/5/11/chartex" xmlns:cx6="http://schemas.microsoft.com/office/drawing/2016/5/12/chartex" xmlns:cx7="http://schemas.microsoft.com/office/drawing/2016/5/13/chartex" xmlns:cx8="http://schemas.microsoft.com/office/drawing/2016/5/14/chartex" xmlns:mc="http://schemas.openxmlformats.org/markup-compatibility/2006" xmlns:aink="http://schemas.microsoft.com/office/drawing/2016/ink" xmlns:am3d="http://schemas.microsoft.com/office/drawing/2017/model3d" xmlns:o="urn:schemas-microsoft-com:office:office" xmlns:oel="http://schemas.microsoft.com/office/2019/extlst" xmlns:r="http://schemas.openxmlformats.org/officeDocument/2006/relationships" xmlns:m="http://schemas.openxmlformats.org/officeDocument/2006/math" xmlns:v="urn:schemas-microsoft-com:vml" xmlns:wp14="http://schemas.microsoft.com/office/word/2010/wordprocessingDrawing" xmlns:wp="http://schemas.openxmlformats.org/drawingml/2006/wordprocessingDrawing" xmlns:w10="urn:schemas-microsoft-com:office:word" xmlns:w="http://schemas.openxmlformats.org/wordprocessingml/2006/main" xmlns:w14="http://schemas.microsoft.com/office/word/2010/wordml" xmlns:w15="http://schemas.microsoft.com/office/word/2012/wordml" xmlns:w16cex="http://schemas.microsoft.com/office/word/2018/wordml/cex" xmlns:w16cid="http://schemas.microsoft.com/office/word/2016/wordml/cid" xmlns:w16="http://schemas.microsoft.com/office/word/2018/wordml" xmlns:w16sdtdh="http://schemas.microsoft.com/office/word/2020/wordml/sdtdatahash" xmlns:w16se="http://schemas.microsoft.com/office/word/2015/wordml/symex" xmlns:wpg="http://schemas.microsoft.com/office/word/2010/wordprocessingGroup" xmlns:wpi="http://schemas.microsoft.com/office/word/2010/wordprocessingInk" xmlns:wne="http://schemas.microsoft.com/office/word/2006/wordml" xmlns:wps="http://schemas.microsoft.com/office/word/2010/wordprocessingShape" mc:Ignorable="w14 w15 w16se w16cid w16 w16cex w16sdtdh wp14">
   <w:abstractNum w:abstractNumId="0" w15:restartNumberingAfterBreak="0">
+    <w:nsid w:val="07E913D7"/>
+    <w:multiLevelType w:val="multilevel"/>
+    <w:tmpl w:val="9AB6DD48"/>
+    <w:lvl w:ilvl="0">
+      <w:start w:val="1"/>
+      <w:numFmt w:val="decimal"/>
+      <w:lvlText w:val="%1."/>
+      <w:lvlJc w:val="left"/>
+      <w:pPr>
+        <w:tabs>
+          <w:tab w:val="num" w:pos="720"/>
+        </w:tabs>
+        <w:ind w:left="720" w:hanging="360"/>
+      </w:pPr>
+    </w:lvl>
+    <w:lvl w:ilvl="1" w:tentative="1">
+      <w:start w:val="1"/>
+      <w:numFmt w:val="decimal"/>
+      <w:lvlText w:val="%2."/>
+      <w:lvlJc w:val="left"/>
+      <w:pPr>
+        <w:tabs>
+          <w:tab w:val="num" w:pos="1440"/>
+        </w:tabs>
+        <w:ind w:left="1440" w:hanging="360"/>
+      </w:pPr>
+    </w:lvl>
+    <w:lvl w:ilvl="2" w:tentative="1">
+      <w:start w:val="1"/>
+      <w:numFmt w:val="decimal"/>
+      <w:lvlText w:val="%3."/>
+      <w:lvlJc w:val="left"/>
+      <w:pPr>
+        <w:tabs>
+          <w:tab w:val="num" w:pos="2160"/>
+        </w:tabs>
+        <w:ind w:left="2160" w:hanging="360"/>
+      </w:pPr>
+    </w:lvl>
+    <w:lvl w:ilvl="3" w:tentative="1">
+      <w:start w:val="1"/>
+      <w:numFmt w:val="decimal"/>
+      <w:lvlText w:val="%4."/>
+      <w:lvlJc w:val="left"/>
+      <w:pPr>
+        <w:tabs>
+          <w:tab w:val="num" w:pos="2880"/>
+        </w:tabs>
+        <w:ind w:left="2880" w:hanging="360"/>
+      </w:pPr>
+    </w:lvl>
+    <w:lvl w:ilvl="4" w:tentative="1">
+      <w:start w:val="1"/>
+      <w:numFmt w:val="decimal"/>
+      <w:lvlText w:val="%5."/>
+      <w:lvlJc w:val="left"/>
+      <w:pPr>
+        <w:tabs>
+          <w:tab w:val="num" w:pos="3600"/>
+        </w:tabs>
+        <w:ind w:left="3600" w:hanging="360"/>
+      </w:pPr>
+    </w:lvl>
+    <w:lvl w:ilvl="5" w:tentative="1">
+      <w:start w:val="1"/>
+      <w:numFmt w:val="decimal"/>
+      <w:lvlText w:val="%6."/>
+      <w:lvlJc w:val="left"/>
+      <w:pPr>
+        <w:tabs>
+          <w:tab w:val="num" w:pos="4320"/>
+        </w:tabs>
+        <w:ind w:left="4320" w:hanging="360"/>
+      </w:pPr>
+    </w:lvl>
+    <w:lvl w:ilvl="6" w:tentative="1">
+      <w:start w:val="1"/>
+      <w:numFmt w:val="decimal"/>
+      <w:lvlText w:val="%7."/>
+      <w:lvlJc w:val="left"/>
+      <w:pPr>
+        <w:tabs>
+          <w:tab w:val="num" w:pos="5040"/>
+        </w:tabs>
+        <w:ind w:left="5040" w:hanging="360"/>
+      </w:pPr>
+    </w:lvl>
+    <w:lvl w:ilvl="7" w:tentative="1">
+      <w:start w:val="1"/>
+      <w:numFmt w:val="decimal"/>
+      <w:lvlText w:val="%8."/>
+      <w:lvlJc w:val="left"/>
+      <w:pPr>
+        <w:tabs>
+          <w:tab w:val="num" w:pos="5760"/>
+        </w:tabs>
+        <w:ind w:left="5760" w:hanging="360"/>
+      </w:pPr>
+    </w:lvl>
+    <w:lvl w:ilvl="8" w:tentative="1">
+      <w:start w:val="1"/>
+      <w:numFmt w:val="decimal"/>
+      <w:lvlText w:val="%9."/>
+      <w:lvlJc w:val="left"/>
+      <w:pPr>
+        <w:tabs>
+          <w:tab w:val="num" w:pos="6480"/>
+        </w:tabs>
+        <w:ind w:left="6480" w:hanging="360"/>
+      </w:pPr>
+    </w:lvl>
+  </w:abstractNum>
+  <w:abstractNum w:abstractNumId="1" w15:restartNumberingAfterBreak="0">
     <w:nsid w:val="6646490F"/>
     <w:multiLevelType w:val="multilevel"/>
     <w:tmpl w:val="1480BFEA"/>
@@ -874,7 +2426,7 @@
       </w:pPr>
     </w:lvl>
   </w:abstractNum>
-  <w:abstractNum w:abstractNumId="1" w15:restartNumberingAfterBreak="0">
+  <w:abstractNum w:abstractNumId="2" w15:restartNumberingAfterBreak="0">
     <w:nsid w:val="703A25C9"/>
     <w:multiLevelType w:val="hybridMultilevel"/>
     <w:tmpl w:val="B512035E"/>
@@ -964,9 +2516,12 @@
     </w:lvl>
   </w:abstractNum>
   <w:num w:numId="1" w16cid:durableId="1134180939">
+    <w:abstractNumId w:val="2"/>
+  </w:num>
+  <w:num w:numId="2" w16cid:durableId="1737360211">
     <w:abstractNumId w:val="1"/>
   </w:num>
-  <w:num w:numId="2" w16cid:durableId="1737360211">
+  <w:num w:numId="3" w16cid:durableId="1636644561">
     <w:abstractNumId w:val="0"/>
   </w:num>
 </w:numbering>
@@ -1419,6 +2974,66 @@
       <w:rFonts w:ascii="Times New Roman" w:eastAsia="Times New Roman" w:hAnsi="Times New Roman" w:cs="Times New Roman"/>
     </w:rPr>
   </w:style>
+  <w:style w:type="character" w:styleId="HTMLCode">
+    <w:name w:val="HTML Code"/>
+    <w:basedOn w:val="DefaultParagraphFont"/>
+    <w:uiPriority w:val="99"/>
+    <w:semiHidden/>
+    <w:unhideWhenUsed/>
+    <w:rsid w:val="00274D95"/>
+    <w:rPr>
+      <w:rFonts w:ascii="Courier New" w:eastAsia="Times New Roman" w:hAnsi="Courier New" w:cs="Courier New"/>
+      <w:sz w:val="20"/>
+      <w:szCs w:val="20"/>
+    </w:rPr>
+  </w:style>
+  <w:style w:type="paragraph" w:styleId="HTMLPreformatted">
+    <w:name w:val="HTML Preformatted"/>
+    <w:basedOn w:val="Normal"/>
+    <w:link w:val="HTMLPreformattedChar"/>
+    <w:uiPriority w:val="99"/>
+    <w:semiHidden/>
+    <w:unhideWhenUsed/>
+    <w:rsid w:val="00426A91"/>
+    <w:pPr>
+      <w:tabs>
+        <w:tab w:val="left" w:pos="916"/>
+        <w:tab w:val="left" w:pos="1832"/>
+        <w:tab w:val="left" w:pos="2748"/>
+        <w:tab w:val="left" w:pos="3664"/>
+        <w:tab w:val="left" w:pos="4580"/>
+        <w:tab w:val="left" w:pos="5496"/>
+        <w:tab w:val="left" w:pos="6412"/>
+        <w:tab w:val="left" w:pos="7328"/>
+        <w:tab w:val="left" w:pos="8244"/>
+        <w:tab w:val="left" w:pos="9160"/>
+        <w:tab w:val="left" w:pos="10076"/>
+        <w:tab w:val="left" w:pos="10992"/>
+        <w:tab w:val="left" w:pos="11908"/>
+        <w:tab w:val="left" w:pos="12824"/>
+        <w:tab w:val="left" w:pos="13740"/>
+        <w:tab w:val="left" w:pos="14656"/>
+      </w:tabs>
+    </w:pPr>
+    <w:rPr>
+      <w:rFonts w:ascii="Courier New" w:eastAsia="Times New Roman" w:hAnsi="Courier New" w:cs="Courier New"/>
+      <w:sz w:val="20"/>
+      <w:szCs w:val="20"/>
+    </w:rPr>
+  </w:style>
+  <w:style w:type="character" w:customStyle="1" w:styleId="HTMLPreformattedChar">
+    <w:name w:val="HTML Preformatted Char"/>
+    <w:basedOn w:val="DefaultParagraphFont"/>
+    <w:link w:val="HTMLPreformatted"/>
+    <w:uiPriority w:val="99"/>
+    <w:semiHidden/>
+    <w:rsid w:val="00426A91"/>
+    <w:rPr>
+      <w:rFonts w:ascii="Courier New" w:eastAsia="Times New Roman" w:hAnsi="Courier New" w:cs="Courier New"/>
+      <w:sz w:val="20"/>
+      <w:szCs w:val="20"/>
+    </w:rPr>
+  </w:style>
 </w:styles>
 </file>
 

</xml_diff>